<commit_message>
GPIO_Reg - ver 1.1: blink led periodically using BSRR reg
</commit_message>
<xml_diff>
--- a/GPIO_Reg/readme.docx
+++ b/GPIO_Reg/readme.docx
@@ -216,6 +216,115 @@
         <w:t xml:space="preserve"> blinking</w:t>
       </w:r>
     </w:p>
+    <w:p>
+      <w:pPr>
+        <w:rPr>
+          <w:b/>
+          <w:bCs/>
+          <w:lang w:val="en-US"/>
+        </w:rPr>
+      </w:pPr>
+    </w:p>
+    <w:p>
+      <w:pPr>
+        <w:pStyle w:val="ListParagraph"/>
+        <w:numPr>
+          <w:ilvl w:val="0"/>
+          <w:numId w:val="1"/>
+        </w:numPr>
+        <w:rPr>
+          <w:b/>
+          <w:bCs/>
+          <w:lang w:val="en-US"/>
+        </w:rPr>
+      </w:pPr>
+      <w:r>
+        <w:rPr>
+          <w:lang w:val="en-US"/>
+        </w:rPr>
+        <w:t>In Led.h:</w:t>
+      </w:r>
+    </w:p>
+    <w:p>
+      <w:pPr>
+        <w:pStyle w:val="ListParagraph"/>
+        <w:rPr>
+          <w:b/>
+          <w:bCs/>
+          <w:lang w:val="en-US"/>
+        </w:rPr>
+      </w:pPr>
+      <w:r>
+        <w:rPr>
+          <w:noProof/>
+          <w14:ligatures w14:val="standardContextual"/>
+        </w:rPr>
+        <w:drawing>
+          <wp:inline distT="0" distB="0" distL="0" distR="0" wp14:anchorId="44DC292B" wp14:editId="4D243388">
+            <wp:extent cx="8258175" cy="1181100"/>
+            <wp:effectExtent l="0" t="0" r="9525" b="0"/>
+            <wp:docPr id="152466715" name="Picture 1"/>
+            <wp:cNvGraphicFramePr>
+              <a:graphicFrameLocks xmlns:a="http://schemas.openxmlformats.org/drawingml/2006/main" noChangeAspect="1"/>
+            </wp:cNvGraphicFramePr>
+            <a:graphic xmlns:a="http://schemas.openxmlformats.org/drawingml/2006/main">
+              <a:graphicData uri="http://schemas.openxmlformats.org/drawingml/2006/picture">
+                <pic:pic xmlns:pic="http://schemas.openxmlformats.org/drawingml/2006/picture">
+                  <pic:nvPicPr>
+                    <pic:cNvPr id="152466715" name=""/>
+                    <pic:cNvPicPr/>
+                  </pic:nvPicPr>
+                  <pic:blipFill>
+                    <a:blip r:embed="rId7"/>
+                    <a:stretch>
+                      <a:fillRect/>
+                    </a:stretch>
+                  </pic:blipFill>
+                  <pic:spPr>
+                    <a:xfrm>
+                      <a:off x="0" y="0"/>
+                      <a:ext cx="8258175" cy="1181100"/>
+                    </a:xfrm>
+                    <a:prstGeom prst="rect">
+                      <a:avLst/>
+                    </a:prstGeom>
+                  </pic:spPr>
+                </pic:pic>
+              </a:graphicData>
+            </a:graphic>
+          </wp:inline>
+        </w:drawing>
+      </w:r>
+    </w:p>
+    <w:p>
+      <w:pPr>
+        <w:rPr>
+          <w:b/>
+          <w:bCs/>
+          <w:lang w:val="en-US"/>
+        </w:rPr>
+      </w:pPr>
+    </w:p>
+    <w:p>
+      <w:pPr>
+        <w:pStyle w:val="ListParagraph"/>
+        <w:numPr>
+          <w:ilvl w:val="1"/>
+          <w:numId w:val="1"/>
+        </w:numPr>
+        <w:rPr>
+          <w:b/>
+          <w:bCs/>
+          <w:lang w:val="en-US"/>
+        </w:rPr>
+      </w:pPr>
+      <w:r>
+        <w:rPr>
+          <w:lang w:val="en-US"/>
+        </w:rPr>
+        <w:t>choose ODR or BSRR register to set bit for blinking led</w:t>
+      </w:r>
+    </w:p>
     <w:sectPr>
       <w:type w:val="continuous"/>
       <w:pgSz w:w="12240" w:h="15840"/>
@@ -232,7 +341,7 @@
   <w:abstractNum w:abstractNumId="0" w15:restartNumberingAfterBreak="0">
     <w:nsid w:val="2362292E"/>
     <w:multiLevelType w:val="hybridMultilevel"/>
-    <w:tmpl w:val="3C1C54E0"/>
+    <w:tmpl w:val="BDD0469C"/>
     <w:lvl w:ilvl="0" w:tplc="25FEE14C">
       <w:numFmt w:val="bullet"/>
       <w:lvlText w:val="-"/>

</xml_diff>

<commit_message>
GPIO_Reg - ver 2.0: toggle led by button
</commit_message>
<xml_diff>
--- a/GPIO_Reg/readme.docx
+++ b/GPIO_Reg/readme.docx
@@ -26,10 +26,7 @@
         </w:numPr>
       </w:pPr>
       <w:r>
-        <w:t xml:space="preserve">Blinking led using </w:t>
-      </w:r>
-      <w:r>
-        <w:t>ODR register</w:t>
+        <w:t>Toggle led by pressing button</w:t>
       </w:r>
       <w:r>
         <w:t>.</w:t>
@@ -114,10 +111,10 @@
           <w14:ligatures w14:val="standardContextual"/>
         </w:rPr>
         <w:drawing>
-          <wp:inline distT="0" distB="0" distL="0" distR="0" wp14:anchorId="4A2F96C9" wp14:editId="1EB87284">
-            <wp:extent cx="6076950" cy="1181100"/>
-            <wp:effectExtent l="0" t="0" r="0" b="0"/>
-            <wp:docPr id="1414993896" name="Picture 1"/>
+          <wp:inline distT="0" distB="0" distL="0" distR="0" wp14:anchorId="2D300717" wp14:editId="268CCD9B">
+            <wp:extent cx="6515100" cy="1838325"/>
+            <wp:effectExtent l="0" t="0" r="0" b="9525"/>
+            <wp:docPr id="647742925" name="Picture 1"/>
             <wp:cNvGraphicFramePr>
               <a:graphicFrameLocks xmlns:a="http://schemas.openxmlformats.org/drawingml/2006/main" noChangeAspect="1"/>
             </wp:cNvGraphicFramePr>
@@ -125,7 +122,7 @@
               <a:graphicData uri="http://schemas.openxmlformats.org/drawingml/2006/picture">
                 <pic:pic xmlns:pic="http://schemas.openxmlformats.org/drawingml/2006/picture">
                   <pic:nvPicPr>
-                    <pic:cNvPr id="1414993896" name=""/>
+                    <pic:cNvPr id="647742925" name=""/>
                     <pic:cNvPicPr/>
                   </pic:nvPicPr>
                   <pic:blipFill>
@@ -137,7 +134,7 @@
                   <pic:spPr>
                     <a:xfrm>
                       <a:off x="0" y="0"/>
-                      <a:ext cx="6076950" cy="1181100"/>
+                      <a:ext cx="6515100" cy="1838325"/>
                     </a:xfrm>
                     <a:prstGeom prst="rect">
                       <a:avLst/>
@@ -195,29 +192,30 @@
         <w:rPr>
           <w:lang w:val="en-US"/>
         </w:rPr>
-        <w:t>stuff any value for</w:t>
+        <w:t>choose port</w:t>
       </w:r>
       <w:r>
         <w:rPr>
           <w:lang w:val="en-US"/>
         </w:rPr>
-        <w:t xml:space="preserve"> period </w:t>
+        <w:t xml:space="preserve">, </w:t>
       </w:r>
       <w:r>
         <w:rPr>
           <w:lang w:val="en-US"/>
         </w:rPr>
-        <w:t>of</w:t>
+        <w:t>pin for your button</w:t>
       </w:r>
       <w:r>
         <w:rPr>
           <w:lang w:val="en-US"/>
         </w:rPr>
-        <w:t xml:space="preserve"> blinking</w:t>
+        <w:t xml:space="preserve"> (e.g. I use built-in button) and select pull up/down</w:t>
       </w:r>
     </w:p>
     <w:p>
       <w:pPr>
+        <w:pStyle w:val="ListParagraph"/>
         <w:rPr>
           <w:b/>
           <w:bCs/>
@@ -298,15 +296,6 @@
     </w:p>
     <w:p>
       <w:pPr>
-        <w:rPr>
-          <w:b/>
-          <w:bCs/>
-          <w:lang w:val="en-US"/>
-        </w:rPr>
-      </w:pPr>
-    </w:p>
-    <w:p>
-      <w:pPr>
         <w:pStyle w:val="ListParagraph"/>
         <w:numPr>
           <w:ilvl w:val="1"/>
@@ -322,7 +311,19 @@
         <w:rPr>
           <w:lang w:val="en-US"/>
         </w:rPr>
-        <w:t>choose ODR or BSRR register to set bit for blinking led</w:t>
+        <w:t xml:space="preserve">choose ODR or BSRR register to set bit for </w:t>
+      </w:r>
+      <w:r>
+        <w:rPr>
+          <w:lang w:val="en-US"/>
+        </w:rPr>
+        <w:t>control</w:t>
+      </w:r>
+      <w:r>
+        <w:rPr>
+          <w:lang w:val="en-US"/>
+        </w:rPr>
+        <w:t xml:space="preserve"> led</w:t>
       </w:r>
     </w:p>
     <w:sectPr>

</xml_diff>